<commit_message>
Add reference paragraph and pdf version
</commit_message>
<xml_diff>
--- a/CodeInspection/Code Inspection Delivery Version.docx
+++ b/CodeInspection/Code Inspection Delivery Version.docx
@@ -1210,6 +1210,91 @@
           <w:szCs w:val="40"/>
         </w:rPr>
         <w:t xml:space="preserve">.1) </w:t>
+      </w:r>
+      <w:r>
+        <w:rPr>
+          <w:rFonts w:ascii="Bodoni MT" w:hAnsi="Bodoni MT"/>
+          <w:sz w:val="32"/>
+          <w:szCs w:val="40"/>
+        </w:rPr>
+        <w:t>Reference</w:t>
+      </w:r>
+      <w:r>
+        <w:rPr>
+          <w:rFonts w:ascii="Bodoni MT" w:hAnsi="Bodoni MT"/>
+          <w:sz w:val="32"/>
+          <w:szCs w:val="40"/>
+        </w:rPr>
+        <w:t xml:space="preserve"> </w:t>
+      </w:r>
+      <w:r>
+        <w:rPr>
+          <w:rFonts w:ascii="Bodoni MT" w:hAnsi="Bodoni MT"/>
+          <w:sz w:val="32"/>
+          <w:szCs w:val="40"/>
+        </w:rPr>
+        <w:t>-----</w:t>
+      </w:r>
+      <w:r>
+        <w:rPr>
+          <w:rFonts w:ascii="Bodoni MT" w:hAnsi="Bodoni MT"/>
+          <w:sz w:val="32"/>
+          <w:szCs w:val="40"/>
+        </w:rPr>
+        <w:t>-</w:t>
+      </w:r>
+      <w:r>
+        <w:rPr>
+          <w:rFonts w:ascii="Bodoni MT" w:hAnsi="Bodoni MT"/>
+          <w:sz w:val="32"/>
+          <w:szCs w:val="40"/>
+        </w:rPr>
+        <w:t>-------------------------------------------------</w:t>
+      </w:r>
+      <w:r>
+        <w:rPr>
+          <w:rFonts w:ascii="Bodoni MT" w:hAnsi="Bodoni MT"/>
+          <w:sz w:val="32"/>
+          <w:szCs w:val="40"/>
+        </w:rPr>
+        <w:t>---11</w:t>
+      </w:r>
+    </w:p>
+    <w:p>
+      <w:pPr>
+        <w:ind w:left="510" w:firstLine="708"/>
+        <w:rPr>
+          <w:rFonts w:ascii="Bodoni MT" w:hAnsi="Bodoni MT"/>
+          <w:sz w:val="32"/>
+          <w:szCs w:val="40"/>
+          <w:lang w:val="en-GB"/>
+        </w:rPr>
+      </w:pPr>
+      <w:r>
+        <w:rPr>
+          <w:rFonts w:ascii="Bodoni MT" w:hAnsi="Bodoni MT"/>
+          <w:sz w:val="32"/>
+          <w:szCs w:val="40"/>
+        </w:rPr>
+        <w:t>4</w:t>
+      </w:r>
+      <w:r>
+        <w:rPr>
+          <w:rFonts w:ascii="Bodoni MT" w:hAnsi="Bodoni MT"/>
+          <w:sz w:val="32"/>
+          <w:szCs w:val="40"/>
+        </w:rPr>
+        <w:t>.2</w:t>
+      </w:r>
+      <w:bookmarkStart w:id="0" w:name="_GoBack"/>
+      <w:bookmarkEnd w:id="0"/>
+      <w:r>
+        <w:rPr>
+          <w:rFonts w:ascii="Bodoni MT" w:hAnsi="Bodoni MT"/>
+          <w:sz w:val="32"/>
+          <w:szCs w:val="40"/>
+        </w:rPr>
+        <w:t xml:space="preserve">) </w:t>
       </w:r>
       <w:r>
         <w:rPr>
@@ -4706,7 +4791,151 @@
           <w:szCs w:val="28"/>
           <w:lang w:eastAsia="it-IT"/>
         </w:rPr>
-        <w:t>4.1</w:t>
+        <w:t xml:space="preserve">4.1 </w:t>
+      </w:r>
+      <w:r>
+        <w:rPr>
+          <w:rFonts w:ascii="Arial Black" w:hAnsi="Arial Black" w:cs="Arial"/>
+          <w:noProof/>
+          <w:sz w:val="28"/>
+          <w:szCs w:val="28"/>
+          <w:lang w:eastAsia="it-IT"/>
+        </w:rPr>
+        <w:t>R</w:t>
+      </w:r>
+      <w:r>
+        <w:rPr>
+          <w:rFonts w:ascii="Arial Black" w:hAnsi="Arial Black" w:cs="Arial"/>
+          <w:noProof/>
+          <w:sz w:val="28"/>
+          <w:szCs w:val="28"/>
+          <w:lang w:eastAsia="it-IT"/>
+        </w:rPr>
+        <w:t>efer</w:t>
+      </w:r>
+      <w:r>
+        <w:rPr>
+          <w:rFonts w:ascii="Arial Black" w:hAnsi="Arial Black" w:cs="Arial"/>
+          <w:noProof/>
+          <w:sz w:val="28"/>
+          <w:szCs w:val="28"/>
+          <w:lang w:eastAsia="it-IT"/>
+        </w:rPr>
+        <w:t>e</w:t>
+      </w:r>
+      <w:r>
+        <w:rPr>
+          <w:rFonts w:ascii="Arial Black" w:hAnsi="Arial Black" w:cs="Arial"/>
+          <w:noProof/>
+          <w:sz w:val="28"/>
+          <w:szCs w:val="28"/>
+          <w:lang w:eastAsia="it-IT"/>
+        </w:rPr>
+        <w:t>nce</w:t>
+      </w:r>
+    </w:p>
+    <w:p>
+      <w:pPr>
+        <w:tabs>
+          <w:tab w:val="left" w:pos="1181"/>
+        </w:tabs>
+        <w:ind w:left="709"/>
+        <w:rPr>
+          <w:rFonts w:ascii="Arial" w:hAnsi="Arial" w:cs="Arial"/>
+          <w:noProof/>
+          <w:sz w:val="24"/>
+          <w:szCs w:val="28"/>
+          <w:lang w:eastAsia="it-IT"/>
+        </w:rPr>
+      </w:pPr>
+      <w:r>
+        <w:rPr>
+          <w:rFonts w:ascii="Arial" w:hAnsi="Arial" w:cs="Arial"/>
+          <w:noProof/>
+          <w:sz w:val="24"/>
+          <w:szCs w:val="28"/>
+          <w:lang w:eastAsia="it-IT"/>
+        </w:rPr>
+        <w:t>Code Inspection Assignment Task Description</w:t>
+      </w:r>
+      <w:r>
+        <w:rPr>
+          <w:rFonts w:ascii="Arial" w:hAnsi="Arial" w:cs="Arial"/>
+          <w:noProof/>
+          <w:sz w:val="24"/>
+          <w:szCs w:val="28"/>
+          <w:lang w:eastAsia="it-IT"/>
+        </w:rPr>
+        <w:t>.pdf.</w:t>
+      </w:r>
+    </w:p>
+    <w:p>
+      <w:pPr>
+        <w:tabs>
+          <w:tab w:val="left" w:pos="1181"/>
+        </w:tabs>
+        <w:ind w:left="709"/>
+        <w:rPr>
+          <w:rFonts w:ascii="Arial" w:hAnsi="Arial" w:cs="Arial"/>
+          <w:noProof/>
+          <w:sz w:val="24"/>
+          <w:szCs w:val="28"/>
+          <w:lang w:eastAsia="it-IT"/>
+        </w:rPr>
+      </w:pPr>
+      <w:r>
+        <w:rPr>
+          <w:rFonts w:ascii="Arial" w:hAnsi="Arial" w:cs="Arial"/>
+          <w:noProof/>
+          <w:sz w:val="24"/>
+          <w:szCs w:val="28"/>
+          <w:lang w:eastAsia="it-IT"/>
+        </w:rPr>
+        <w:t>https://ofbiz.apache.org/documentation.html</w:t>
+      </w:r>
+      <w:r>
+        <w:rPr>
+          <w:rFonts w:ascii="Arial" w:hAnsi="Arial" w:cs="Arial"/>
+          <w:noProof/>
+          <w:sz w:val="24"/>
+          <w:szCs w:val="28"/>
+          <w:lang w:eastAsia="it-IT"/>
+        </w:rPr>
+        <w:t>.</w:t>
+      </w:r>
+    </w:p>
+    <w:p>
+      <w:pPr>
+        <w:tabs>
+          <w:tab w:val="left" w:pos="1181"/>
+        </w:tabs>
+        <w:rPr>
+          <w:rFonts w:ascii="Arial Black" w:hAnsi="Arial Black" w:cs="Arial"/>
+          <w:noProof/>
+          <w:sz w:val="28"/>
+          <w:szCs w:val="28"/>
+          <w:lang w:eastAsia="it-IT"/>
+        </w:rPr>
+      </w:pPr>
+      <w:r>
+        <w:rPr>
+          <w:rFonts w:ascii="Arial Black" w:hAnsi="Arial Black" w:cs="Arial"/>
+          <w:noProof/>
+          <w:sz w:val="28"/>
+          <w:szCs w:val="28"/>
+          <w:lang w:eastAsia="it-IT"/>
+        </w:rPr>
+        <w:t>4</w:t>
+      </w:r>
+      <w:r>
+        <w:rPr>
+          <w:rFonts w:ascii="Arial Black" w:hAnsi="Arial Black" w:cs="Arial"/>
+          <w:noProof/>
+          <w:sz w:val="28"/>
+          <w:szCs w:val="28"/>
+          <w:lang w:eastAsia="it-IT"/>
+        </w:rPr>
+        <w:t>.2</w:t>
       </w:r>
       <w:r>
         <w:rPr>
@@ -4797,8 +5026,6 @@
         </w:rPr>
         <w:t>:</w:t>
       </w:r>
-      <w:bookmarkStart w:id="0" w:name="_GoBack"/>
-      <w:bookmarkEnd w:id="0"/>
       <w:r>
         <w:rPr>
           <w:rFonts w:ascii="Arial" w:hAnsi="Arial" w:cs="Arial"/>

</xml_diff>